<commit_message>
fixed spaces trimming in text
</commit_message>
<xml_diff>
--- a/data/docx/HyperlinkedDocument.docx
+++ b/data/docx/HyperlinkedDocument.docx
@@ -24,13 +24,13 @@
       </w:hyperlink>
       <w:r>
         <w:rPr/>
-        <w:t>is a</w:t>
+        <w:t> is a</w:t>
       </w:r>
       <w:bookmarkStart w:id="0" w:name="_GoBack"/>
       <w:bookmarkEnd w:id="0"/>
       <w:r>
         <w:rPr/>
-        <w:t xml:space="preserve">word document.</w:t>
+        <w:t xml:space="preserve"> word document.</w:t>
       </w:r>
       <w:r/>
     </w:p>
@@ -57,7 +57,7 @@
       </w:hyperlink>
       <w:r>
         <w:rPr/>
-        <w:t xml:space="preserve">is a</w:t>
+        <w:t xml:space="preserve"> is a </w:t>
       </w:r>
       <w:hyperlink r:id="rId2">
         <w:r>

</xml_diff>

<commit_message>
added virtual filesystem (vfs)
</commit_message>
<xml_diff>
--- a/data/docx/HyperlinkedDocument.docx
+++ b/data/docx/HyperlinkedDocument.docx
@@ -26,52 +26,6 @@
         <w:rPr/>
         <w:t xml:space="preserve"> is a</w:t>
       </w:r>
-      <w:bookmarkStart w:id="0" w:name="_GoBack"/>
-      <w:bookmarkEnd w:id="0"/>
-      <w:r>
-        <w:rPr/>
-        <w:t xml:space="preserve"> word document.</w:t>
-      </w:r>
-      <w:r/>
-    </w:p>
-    <w:p>
-      <w:pPr>
-        <w:pStyle w:val="Normal"/>
-      </w:pPr>
-      <w:r>
-        <w:rPr/>
-      </w:r>
-      <w:r/>
-    </w:p>
-    <w:p>
-      <w:pPr>
-        <w:pStyle w:val="Normal"/>
-      </w:pPr>
-      <w:hyperlink r:id="rId8">
-        <w:r>
-          <w:rPr>
-            <w:rStyle w:val="InternetLink"/>
-          </w:rPr>
-          <w:t>This</w:t>
-        </w:r>
-      </w:hyperlink>
-      <w:r>
-        <w:rPr/>
-        <w:t xml:space="preserve"> is a </w:t>
-      </w:r>
-      <w:hyperlink r:id="rId2">
-        <w:r>
-          <w:rPr>
-            <w:rStyle w:val="InternetLink"/>
-          </w:rPr>
-          <w:t>link</w:t>
-        </w:r>
-      </w:hyperlink>
-      <w:r>
-        <w:rPr/>
-        <w:t>.</w:t>
-      </w:r>
-      <w:r/>
     </w:p>
     <w:sectPr>
       <w:headerReference w:type="default" r:id="rId3"/>

</xml_diff>